<commit_message>
se realiza commit de los avances del curso de react js
</commit_message>
<xml_diff>
--- a/Documentacion_curso/DocumentacionCursoReact.docx
+++ b/Documentacion_curso/DocumentacionCursoReact.docx
@@ -217,6 +217,46 @@
     </w:p>
     <w:p>
       <w:pPr>
+        <w:pStyle w:val="Prrafodelista"/>
+        <w:numPr>
+          <w:ilvl w:val="0"/>
+          <w:numId w:val="1"/>
+        </w:numPr>
+        <w:rPr>
+          <w:lang w:val="es-ES"/>
+        </w:rPr>
+      </w:pPr>
+      <w:proofErr w:type="spellStart"/>
+      <w:r>
+        <w:rPr>
+          <w:lang w:val="es-ES"/>
+        </w:rPr>
+        <w:t>ESlint</w:t>
+      </w:r>
+      <w:proofErr w:type="spellEnd"/>
+      <w:r>
+        <w:rPr>
+          <w:lang w:val="es-ES"/>
+        </w:rPr>
+        <w:t xml:space="preserve"> (encargada de avisar sobre los problemas de código en </w:t>
+      </w:r>
+      <w:proofErr w:type="spellStart"/>
+      <w:r>
+        <w:rPr>
+          <w:lang w:val="es-ES"/>
+        </w:rPr>
+        <w:t>javascript</w:t>
+      </w:r>
+      <w:proofErr w:type="spellEnd"/>
+      <w:r>
+        <w:rPr>
+          <w:lang w:val="es-ES"/>
+        </w:rPr>
+        <w:t>)</w:t>
+      </w:r>
+    </w:p>
+    <w:p>
+      <w:pPr>
         <w:rPr>
           <w:lang w:val="es-ES"/>
         </w:rPr>
@@ -341,8 +381,6 @@
         </w:rPr>
         <w:t>Material-ui.com</w:t>
       </w:r>
-      <w:bookmarkStart w:id="0" w:name="_GoBack"/>
-      <w:bookmarkEnd w:id="0"/>
     </w:p>
     <w:p>
       <w:pPr>
@@ -842,24 +880,17 @@
     <w:p/>
     <w:p/>
     <w:p/>
-    <w:p/>
-    <w:p/>
-    <w:p/>
-    <w:p>
-      <w:pPr>
-        <w:ind w:left="708" w:hanging="708"/>
-      </w:pPr>
-    </w:p>
-    <w:p>
-      <w:pPr>
-        <w:rPr>
-          <w:b/>
-        </w:rPr>
-      </w:pPr>
-      <w:r>
-        <w:rPr>
-          <w:b/>
-        </w:rPr>
+    <w:p>
+      <w:pPr>
+        <w:rPr>
+          <w:b/>
+        </w:rPr>
+      </w:pPr>
+      <w:r>
+        <w:rPr>
+          <w:b/>
+        </w:rPr>
+        <w:lastRenderedPageBreak/>
         <w:t>PROMISE</w:t>
       </w:r>
     </w:p>
@@ -993,6 +1024,7 @@
     <w:p>
       <w:proofErr w:type="spellStart"/>
       <w:r>
+        <w:lastRenderedPageBreak/>
         <w:t>Promise</w:t>
       </w:r>
       <w:proofErr w:type="spellEnd"/>
@@ -1106,72 +1138,72 @@
     </w:p>
     <w:p>
       <w:r>
+        <w:t xml:space="preserve">Al momento de realizar un </w:t>
+      </w:r>
+      <w:proofErr w:type="spellStart"/>
+      <w:proofErr w:type="gramStart"/>
+      <w:r>
+        <w:t>fecth</w:t>
+      </w:r>
+      <w:proofErr w:type="spellEnd"/>
+      <w:r>
+        <w:t>(</w:t>
+      </w:r>
+      <w:proofErr w:type="gramEnd"/>
+      <w:r>
+        <w:t xml:space="preserve">) (consumos de </w:t>
+      </w:r>
+      <w:proofErr w:type="spellStart"/>
+      <w:r>
+        <w:t>apis</w:t>
+      </w:r>
+      <w:proofErr w:type="spellEnd"/>
+      <w:r>
+        <w:t xml:space="preserve"> o servicios), en el navegador podemos encontrar en la parte de </w:t>
+      </w:r>
+      <w:proofErr w:type="spellStart"/>
+      <w:r>
+        <w:t>network</w:t>
+      </w:r>
+      <w:proofErr w:type="spellEnd"/>
+      <w:r>
+        <w:t xml:space="preserve"> y filtrado por XHR los datos que nos retorna la api anteriormente consumida y poder así tener claridad y tener un mejor manejo de los datos</w:t>
+      </w:r>
+      <w:r>
+        <w:t xml:space="preserve">, igualmente podemos hacer uso de las pestañas </w:t>
+      </w:r>
+      <w:proofErr w:type="spellStart"/>
+      <w:r>
+        <w:t>header</w:t>
+      </w:r>
+      <w:proofErr w:type="spellEnd"/>
+      <w:r>
+        <w:t xml:space="preserve">, </w:t>
+      </w:r>
+      <w:proofErr w:type="spellStart"/>
+      <w:r>
+        <w:t>preview</w:t>
+      </w:r>
+      <w:proofErr w:type="spellEnd"/>
+      <w:r>
+        <w:t xml:space="preserve"> and timing</w:t>
+      </w:r>
+      <w:r>
+        <w:t>.</w:t>
+      </w:r>
+    </w:p>
+    <w:p/>
+    <w:p>
+      <w:pPr>
+        <w:rPr>
+          <w:b/>
+        </w:rPr>
+      </w:pPr>
+      <w:r>
+        <w:rPr>
+          <w:b/>
+        </w:rPr>
         <w:lastRenderedPageBreak/>
-        <w:t xml:space="preserve">Al momento de realizar un </w:t>
-      </w:r>
-      <w:proofErr w:type="spellStart"/>
-      <w:proofErr w:type="gramStart"/>
-      <w:r>
-        <w:t>fecth</w:t>
-      </w:r>
-      <w:proofErr w:type="spellEnd"/>
-      <w:r>
-        <w:t>(</w:t>
-      </w:r>
-      <w:proofErr w:type="gramEnd"/>
-      <w:r>
-        <w:t xml:space="preserve">) (consumos de </w:t>
-      </w:r>
-      <w:proofErr w:type="spellStart"/>
-      <w:r>
-        <w:t>apis</w:t>
-      </w:r>
-      <w:proofErr w:type="spellEnd"/>
-      <w:r>
-        <w:t xml:space="preserve"> o servicios), en el navegador podemos encontrar en la parte de </w:t>
-      </w:r>
-      <w:proofErr w:type="spellStart"/>
-      <w:r>
-        <w:t>network</w:t>
-      </w:r>
-      <w:proofErr w:type="spellEnd"/>
-      <w:r>
-        <w:t xml:space="preserve"> y filtrado por XHR los datos que nos retorna la api anteriormente consumida y poder así tener claridad y tener un mejor manejo de los datos</w:t>
-      </w:r>
-      <w:r>
-        <w:t xml:space="preserve">, igualmente podemos hacer uso de las pestañas </w:t>
-      </w:r>
-      <w:proofErr w:type="spellStart"/>
-      <w:r>
-        <w:t>header</w:t>
-      </w:r>
-      <w:proofErr w:type="spellEnd"/>
-      <w:r>
-        <w:t xml:space="preserve">, </w:t>
-      </w:r>
-      <w:proofErr w:type="spellStart"/>
-      <w:r>
-        <w:t>preview</w:t>
-      </w:r>
-      <w:proofErr w:type="spellEnd"/>
-      <w:r>
-        <w:t xml:space="preserve"> and timing</w:t>
-      </w:r>
-      <w:r>
-        <w:t>.</w:t>
-      </w:r>
-    </w:p>
-    <w:p/>
-    <w:p>
-      <w:pPr>
-        <w:rPr>
-          <w:b/>
-        </w:rPr>
-      </w:pPr>
-      <w:r>
-        <w:rPr>
-          <w:b/>
-        </w:rPr>
         <w:t xml:space="preserve">CICLO DE VIDA DE RENDERIZACIÓN DE LOS COMPONENTES </w:t>
       </w:r>
     </w:p>
@@ -1271,8 +1303,202 @@
     </w:p>
     <w:p>
       <w:r>
+        <w:t>Esto es lo que sucede cuando se renderiza por segunda vez</w:t>
+      </w:r>
+    </w:p>
+    <w:p>
+      <w:r>
+        <w:br w:type="page"/>
+      </w:r>
+    </w:p>
+    <w:p>
+      <w:pPr>
+        <w:rPr>
+          <w:b/>
+        </w:rPr>
+      </w:pPr>
+      <w:r>
+        <w:rPr>
+          <w:b/>
+        </w:rPr>
         <w:lastRenderedPageBreak/>
-        <w:t>Esto es lo que sucede cuando se renderiza por segunda vez</w:t>
+        <w:t>FUNTIONS DE COLLECCTIONS MAP</w:t>
+      </w:r>
+    </w:p>
+    <w:p>
+      <w:pPr>
+        <w:rPr>
+          <w:b/>
+        </w:rPr>
+      </w:pPr>
+      <w:hyperlink r:id="rId14" w:history="1">
+        <w:r>
+          <w:rPr>
+            <w:rStyle w:val="Hipervnculo"/>
+            <w:b/>
+          </w:rPr>
+          <w:t>https://developer.mozilla.org/es/docs/Web/JavaScript/Referencia/Objetos_globales/Array/map</w:t>
+        </w:r>
+      </w:hyperlink>
+    </w:p>
+    <w:p>
+      <w:pPr>
+        <w:rPr>
+          <w:b/>
+        </w:rPr>
+      </w:pPr>
+      <w:r>
+        <w:rPr>
+          <w:rFonts w:ascii="Arial" w:hAnsi="Arial" w:cs="Arial"/>
+          <w:color w:val="333333"/>
+          <w:spacing w:val="-1"/>
+          <w:shd w:val="clear" w:color="auto" w:fill="FFFFFF"/>
+        </w:rPr>
+        <w:t>El método </w:t>
+      </w:r>
+      <w:proofErr w:type="spellStart"/>
+      <w:proofErr w:type="gramStart"/>
+      <w:r>
+        <w:rPr>
+          <w:rStyle w:val="Textoennegrita"/>
+          <w:rFonts w:ascii="Consolas" w:hAnsi="Consolas" w:cs="Courier New"/>
+          <w:color w:val="333333"/>
+          <w:spacing w:val="-1"/>
+          <w:bdr w:val="none" w:sz="0" w:space="0" w:color="auto" w:frame="1"/>
+        </w:rPr>
+        <w:t>map</w:t>
+      </w:r>
+      <w:proofErr w:type="spellEnd"/>
+      <w:r>
+        <w:rPr>
+          <w:rStyle w:val="Textoennegrita"/>
+          <w:rFonts w:ascii="Consolas" w:hAnsi="Consolas" w:cs="Courier New"/>
+          <w:color w:val="333333"/>
+          <w:spacing w:val="-1"/>
+          <w:bdr w:val="none" w:sz="0" w:space="0" w:color="auto" w:frame="1"/>
+        </w:rPr>
+        <w:t>(</w:t>
+      </w:r>
+      <w:proofErr w:type="gramEnd"/>
+      <w:r>
+        <w:rPr>
+          <w:rStyle w:val="Textoennegrita"/>
+          <w:rFonts w:ascii="Consolas" w:hAnsi="Consolas" w:cs="Courier New"/>
+          <w:color w:val="333333"/>
+          <w:spacing w:val="-1"/>
+          <w:bdr w:val="none" w:sz="0" w:space="0" w:color="auto" w:frame="1"/>
+        </w:rPr>
+        <w:t>)</w:t>
+      </w:r>
+      <w:r>
+        <w:rPr>
+          <w:rFonts w:ascii="Arial" w:hAnsi="Arial" w:cs="Arial"/>
+          <w:color w:val="333333"/>
+          <w:spacing w:val="-1"/>
+          <w:shd w:val="clear" w:color="auto" w:fill="FFFFFF"/>
+        </w:rPr>
+        <w:t> crea un nuevo array con los resultados de la llamada a la función indicada aplicados a cada uno de sus elementos.</w:t>
+      </w:r>
+    </w:p>
+    <w:p>
+      <w:pPr>
+        <w:rPr>
+          <w:b/>
+        </w:rPr>
+      </w:pPr>
+      <w:r>
+        <w:rPr>
+          <w:noProof/>
+        </w:rPr>
+        <w:drawing>
+          <wp:inline distT="0" distB="0" distL="0" distR="0" wp14:anchorId="6E09EC0C" wp14:editId="2CD968C1">
+            <wp:extent cx="5612130" cy="2300605"/>
+            <wp:effectExtent l="0" t="0" r="7620" b="4445"/>
+            <wp:docPr id="8" name="Imagen 8"/>
+            <wp:cNvGraphicFramePr>
+              <a:graphicFrameLocks xmlns:a="http://schemas.openxmlformats.org/drawingml/2006/main" noChangeAspect="1"/>
+            </wp:cNvGraphicFramePr>
+            <a:graphic xmlns:a="http://schemas.openxmlformats.org/drawingml/2006/main">
+              <a:graphicData uri="http://schemas.openxmlformats.org/drawingml/2006/picture">
+                <pic:pic xmlns:pic="http://schemas.openxmlformats.org/drawingml/2006/picture">
+                  <pic:nvPicPr>
+                    <pic:cNvPr id="1" name=""/>
+                    <pic:cNvPicPr/>
+                  </pic:nvPicPr>
+                  <pic:blipFill>
+                    <a:blip r:embed="rId15"/>
+                    <a:stretch>
+                      <a:fillRect/>
+                    </a:stretch>
+                  </pic:blipFill>
+                  <pic:spPr>
+                    <a:xfrm>
+                      <a:off x="0" y="0"/>
+                      <a:ext cx="5612130" cy="2300605"/>
+                    </a:xfrm>
+                    <a:prstGeom prst="rect">
+                      <a:avLst/>
+                    </a:prstGeom>
+                  </pic:spPr>
+                </pic:pic>
+              </a:graphicData>
+            </a:graphic>
+          </wp:inline>
+        </w:drawing>
+      </w:r>
+      <w:bookmarkStart w:id="0" w:name="_GoBack"/>
+      <w:bookmarkEnd w:id="0"/>
+    </w:p>
+    <w:p>
+      <w:pPr>
+        <w:rPr>
+          <w:b/>
+        </w:rPr>
+      </w:pPr>
+      <w:r>
+        <w:rPr>
+          <w:noProof/>
+        </w:rPr>
+        <w:drawing>
+          <wp:inline distT="0" distB="0" distL="0" distR="0" wp14:anchorId="65385502" wp14:editId="3C63319E">
+            <wp:extent cx="5612130" cy="2713355"/>
+            <wp:effectExtent l="0" t="0" r="7620" b="0"/>
+            <wp:docPr id="4" name="Imagen 4"/>
+            <wp:cNvGraphicFramePr>
+              <a:graphicFrameLocks xmlns:a="http://schemas.openxmlformats.org/drawingml/2006/main" noChangeAspect="1"/>
+            </wp:cNvGraphicFramePr>
+            <a:graphic xmlns:a="http://schemas.openxmlformats.org/drawingml/2006/main">
+              <a:graphicData uri="http://schemas.openxmlformats.org/drawingml/2006/picture">
+                <pic:pic xmlns:pic="http://schemas.openxmlformats.org/drawingml/2006/picture">
+                  <pic:nvPicPr>
+                    <pic:cNvPr id="1" name=""/>
+                    <pic:cNvPicPr/>
+                  </pic:nvPicPr>
+                  <pic:blipFill>
+                    <a:blip r:embed="rId16"/>
+                    <a:stretch>
+                      <a:fillRect/>
+                    </a:stretch>
+                  </pic:blipFill>
+                  <pic:spPr>
+                    <a:xfrm>
+                      <a:off x="0" y="0"/>
+                      <a:ext cx="5612130" cy="2713355"/>
+                    </a:xfrm>
+                    <a:prstGeom prst="rect">
+                      <a:avLst/>
+                    </a:prstGeom>
+                  </pic:spPr>
+                </pic:pic>
+              </a:graphicData>
+            </a:graphic>
+          </wp:inline>
+        </w:drawing>
+      </w:r>
+    </w:p>
+    <w:p>
+      <w:r>
+        <w:t xml:space="preserve"> Este código retorna un objeto creado a parte de un array.</w:t>
       </w:r>
     </w:p>
     <w:sectPr>
@@ -1935,6 +2161,70 @@
     <w:uiPriority w:val="99"/>
     <w:rsid w:val="0006249A"/>
   </w:style>
+  <w:style w:type="paragraph" w:styleId="Textodeglobo">
+    <w:name w:val="Balloon Text"/>
+    <w:basedOn w:val="Normal"/>
+    <w:link w:val="TextodegloboCar"/>
+    <w:uiPriority w:val="99"/>
+    <w:semiHidden/>
+    <w:unhideWhenUsed/>
+    <w:rsid w:val="00777407"/>
+    <w:pPr>
+      <w:spacing w:after="0" w:line="240" w:lineRule="auto"/>
+    </w:pPr>
+    <w:rPr>
+      <w:rFonts w:ascii="Segoe UI" w:hAnsi="Segoe UI" w:cs="Segoe UI"/>
+      <w:sz w:val="18"/>
+      <w:szCs w:val="18"/>
+    </w:rPr>
+  </w:style>
+  <w:style w:type="character" w:customStyle="1" w:styleId="TextodegloboCar">
+    <w:name w:val="Texto de globo Car"/>
+    <w:basedOn w:val="Fuentedeprrafopredeter"/>
+    <w:link w:val="Textodeglobo"/>
+    <w:uiPriority w:val="99"/>
+    <w:semiHidden/>
+    <w:rsid w:val="00777407"/>
+    <w:rPr>
+      <w:rFonts w:ascii="Segoe UI" w:hAnsi="Segoe UI" w:cs="Segoe UI"/>
+      <w:sz w:val="18"/>
+      <w:szCs w:val="18"/>
+    </w:rPr>
+  </w:style>
+  <w:style w:type="character" w:styleId="Hipervnculo">
+    <w:name w:val="Hyperlink"/>
+    <w:basedOn w:val="Fuentedeprrafopredeter"/>
+    <w:uiPriority w:val="99"/>
+    <w:unhideWhenUsed/>
+    <w:rsid w:val="0046686B"/>
+    <w:rPr>
+      <w:color w:val="0563C1" w:themeColor="hyperlink"/>
+      <w:u w:val="single"/>
+    </w:rPr>
+  </w:style>
+  <w:style w:type="character" w:styleId="Mencinsinresolver">
+    <w:name w:val="Unresolved Mention"/>
+    <w:basedOn w:val="Fuentedeprrafopredeter"/>
+    <w:uiPriority w:val="99"/>
+    <w:semiHidden/>
+    <w:unhideWhenUsed/>
+    <w:rsid w:val="0046686B"/>
+    <w:rPr>
+      <w:color w:val="605E5C"/>
+      <w:shd w:val="clear" w:color="auto" w:fill="E1DFDD"/>
+    </w:rPr>
+  </w:style>
+  <w:style w:type="character" w:styleId="Textoennegrita">
+    <w:name w:val="Strong"/>
+    <w:basedOn w:val="Fuentedeprrafopredeter"/>
+    <w:uiPriority w:val="22"/>
+    <w:qFormat/>
+    <w:rsid w:val="0046686B"/>
+    <w:rPr>
+      <w:b/>
+      <w:bCs/>
+    </w:rPr>
+  </w:style>
 </w:styles>
 </file>
 

</xml_diff>

<commit_message>
se realiza commit actualizando el curso de react
</commit_message>
<xml_diff>
--- a/Documentacion_curso/DocumentacionCursoReact.docx
+++ b/Documentacion_curso/DocumentacionCursoReact.docx
@@ -1446,8 +1446,6 @@
           </wp:inline>
         </w:drawing>
       </w:r>
-      <w:bookmarkStart w:id="0" w:name="_GoBack"/>
-      <w:bookmarkEnd w:id="0"/>
     </w:p>
     <w:p>
       <w:pPr>
@@ -1499,6 +1497,55 @@
     <w:p>
       <w:r>
         <w:t xml:space="preserve"> Este código retorna un objeto creado a parte de un array.</w:t>
+      </w:r>
+    </w:p>
+    <w:p/>
+    <w:p>
+      <w:pPr>
+        <w:rPr>
+          <w:b/>
+        </w:rPr>
+      </w:pPr>
+      <w:r>
+        <w:rPr>
+          <w:b/>
+        </w:rPr>
+        <w:t>PARA TENER EN CUENTA</w:t>
+      </w:r>
+    </w:p>
+    <w:p>
+      <w:r>
+        <w:t xml:space="preserve">Es importante tener en cuenta que la inicialización de los estados </w:t>
+      </w:r>
+      <w:r>
+        <w:t xml:space="preserve"> (</w:t>
+      </w:r>
+      <w:proofErr w:type="spellStart"/>
+      <w:r>
+        <w:t>this.state</w:t>
+      </w:r>
+      <w:proofErr w:type="spellEnd"/>
+      <w:r>
+        <w:t xml:space="preserve"> = { data: valor}) </w:t>
+      </w:r>
+      <w:r>
+        <w:t xml:space="preserve">solo se puede realizar en el constructor del componentes, a partir de allí si se desea actualizar algún estado solo se puede utilizar la función </w:t>
+      </w:r>
+      <w:proofErr w:type="spellStart"/>
+      <w:r>
+        <w:t>this.</w:t>
+      </w:r>
+      <w:r>
+        <w:t>setState</w:t>
+      </w:r>
+      <w:proofErr w:type="spellEnd"/>
+      <w:r>
+        <w:t>({ data:nuevoValor</w:t>
+      </w:r>
+      <w:bookmarkStart w:id="0" w:name="_GoBack"/>
+      <w:bookmarkEnd w:id="0"/>
+      <w:r>
+        <w:t xml:space="preserve"> }).</w:t>
       </w:r>
     </w:p>
     <w:sectPr>

</xml_diff>

<commit_message>
commit del componente forecastItem
</commit_message>
<xml_diff>
--- a/Documentacion_curso/DocumentacionCursoReact.docx
+++ b/Documentacion_curso/DocumentacionCursoReact.docx
@@ -1,6 +1,6 @@
 
 <file path=word/document.xml><?xml version="1.0" encoding="utf-8"?>
-<w:document xmlns:wpc="http://schemas.microsoft.com/office/word/2010/wordprocessingCanvas" xmlns:cx="http://schemas.microsoft.com/office/drawing/2014/chartex" xmlns:cx1="http://schemas.microsoft.com/office/drawing/2015/9/8/chartex" xmlns:cx2="http://schemas.microsoft.com/office/drawing/2015/10/21/chartex" xmlns:cx3="http://schemas.microsoft.com/office/drawing/2016/5/9/chartex" xmlns:cx4="http://schemas.microsoft.com/office/drawing/2016/5/10/chartex" xmlns:cx5="http://schemas.microsoft.com/office/drawing/2016/5/11/chartex" xmlns:cx6="http://schemas.microsoft.com/office/drawing/2016/5/12/chartex" xmlns:cx7="http://schemas.microsoft.com/office/drawing/2016/5/13/chartex" xmlns:cx8="http://schemas.microsoft.com/office/drawing/2016/5/14/chartex" xmlns:mc="http://schemas.openxmlformats.org/markup-compatibility/2006" xmlns:aink="http://schemas.microsoft.com/office/drawing/2016/ink" xmlns:am3d="http://schemas.microsoft.com/office/drawing/2017/model3d" xmlns:o="urn:schemas-microsoft-com:office:office" xmlns:r="http://schemas.openxmlformats.org/officeDocument/2006/relationships" xmlns:m="http://schemas.openxmlformats.org/officeDocument/2006/math" xmlns:v="urn:schemas-microsoft-com:vml" xmlns:wp14="http://schemas.microsoft.com/office/word/2010/wordprocessingDrawing" xmlns:wp="http://schemas.openxmlformats.org/drawingml/2006/wordprocessingDrawing" xmlns:w10="urn:schemas-microsoft-com:office:word" xmlns:w="http://schemas.openxmlformats.org/wordprocessingml/2006/main" xmlns:w14="http://schemas.microsoft.com/office/word/2010/wordml" xmlns:w15="http://schemas.microsoft.com/office/word/2012/wordml" xmlns:w16cid="http://schemas.microsoft.com/office/word/2016/wordml/cid" xmlns:w16se="http://schemas.microsoft.com/office/word/2015/wordml/symex" xmlns:wpg="http://schemas.microsoft.com/office/word/2010/wordprocessingGroup" xmlns:wpi="http://schemas.microsoft.com/office/word/2010/wordprocessingInk" xmlns:wne="http://schemas.microsoft.com/office/word/2006/wordml" xmlns:wps="http://schemas.microsoft.com/office/word/2010/wordprocessingShape" mc:Ignorable="w14 w15 w16se w16cid wp14">
+<w:document xmlns:wpc="http://schemas.microsoft.com/office/word/2010/wordprocessingCanvas" xmlns:cx="http://schemas.microsoft.com/office/drawing/2014/chartex" xmlns:mc="http://schemas.openxmlformats.org/markup-compatibility/2006" xmlns:o="urn:schemas-microsoft-com:office:office" xmlns:r="http://schemas.openxmlformats.org/officeDocument/2006/relationships" xmlns:m="http://schemas.openxmlformats.org/officeDocument/2006/math" xmlns:v="urn:schemas-microsoft-com:vml" xmlns:wp14="http://schemas.microsoft.com/office/word/2010/wordprocessingDrawing" xmlns:wp="http://schemas.openxmlformats.org/drawingml/2006/wordprocessingDrawing" xmlns:w10="urn:schemas-microsoft-com:office:word" xmlns:w="http://schemas.openxmlformats.org/wordprocessingml/2006/main" xmlns:w14="http://schemas.microsoft.com/office/word/2010/wordml" xmlns:w15="http://schemas.microsoft.com/office/word/2012/wordml" xmlns:w16se="http://schemas.microsoft.com/office/word/2015/wordml/symex" xmlns:wpg="http://schemas.microsoft.com/office/word/2010/wordprocessingGroup" xmlns:wpi="http://schemas.microsoft.com/office/word/2010/wordprocessingInk" xmlns:wne="http://schemas.microsoft.com/office/word/2006/wordml" xmlns:wps="http://schemas.microsoft.com/office/word/2010/wordprocessingShape" mc:Ignorable="w14 w15 w16se wp14">
   <w:body>
     <w:p>
       <w:pPr>
@@ -20,77 +20,33 @@
         </w:rPr>
         <w:t xml:space="preserve">parámetros en </w:t>
       </w:r>
-      <w:proofErr w:type="spellStart"/>
       <w:r>
         <w:rPr>
           <w:lang w:val="es-ES"/>
         </w:rPr>
         <w:t>javascript</w:t>
       </w:r>
-      <w:proofErr w:type="spellEnd"/>
-      <w:r>
-        <w:rPr>
-          <w:lang w:val="es-ES"/>
-        </w:rPr>
-        <w:t xml:space="preserve"> </w:t>
-      </w:r>
-      <w:proofErr w:type="spellStart"/>
-      <w:r>
-        <w:rPr>
-          <w:lang w:val="es-ES"/>
-        </w:rPr>
-        <w:t>propTypes</w:t>
-      </w:r>
-      <w:proofErr w:type="spellEnd"/>
-    </w:p>
-    <w:p>
-      <w:pPr>
-        <w:rPr>
-          <w:b/>
-          <w:lang w:val="es-ES"/>
-        </w:rPr>
-      </w:pPr>
-      <w:proofErr w:type="spellStart"/>
-      <w:r>
-        <w:rPr>
-          <w:b/>
-          <w:lang w:val="es-ES"/>
-        </w:rPr>
-        <w:t>Yarn</w:t>
-      </w:r>
-      <w:proofErr w:type="spellEnd"/>
-      <w:r>
-        <w:rPr>
-          <w:b/>
-          <w:lang w:val="es-ES"/>
-        </w:rPr>
-        <w:t xml:space="preserve"> </w:t>
-      </w:r>
-      <w:proofErr w:type="spellStart"/>
-      <w:r>
-        <w:rPr>
-          <w:b/>
-          <w:lang w:val="es-ES"/>
-        </w:rPr>
-        <w:t>add</w:t>
-      </w:r>
-      <w:proofErr w:type="spellEnd"/>
-      <w:r>
-        <w:rPr>
-          <w:b/>
-          <w:lang w:val="es-ES"/>
-        </w:rPr>
-        <w:t xml:space="preserve"> </w:t>
-      </w:r>
-      <w:proofErr w:type="spellStart"/>
-      <w:r>
-        <w:rPr>
-          <w:b/>
-          <w:lang w:val="es-ES"/>
-        </w:rPr>
-        <w:t>prop-types</w:t>
-      </w:r>
-      <w:proofErr w:type="spellEnd"/>
+      <w:r>
+        <w:rPr>
+          <w:lang w:val="es-ES"/>
+        </w:rPr>
+        <w:t xml:space="preserve"> propTypes</w:t>
+      </w:r>
+    </w:p>
+    <w:p>
+      <w:pPr>
+        <w:rPr>
+          <w:b/>
+          <w:lang w:val="es-ES"/>
+        </w:rPr>
+      </w:pPr>
+      <w:r>
+        <w:rPr>
+          <w:b/>
+          <w:lang w:val="es-ES"/>
+        </w:rPr>
+        <w:t>Yarn add prop-types</w:t>
+      </w:r>
     </w:p>
     <w:p>
       <w:pPr>
@@ -108,44 +64,8 @@
         <w:rPr>
           <w:lang w:val="es-ES"/>
         </w:rPr>
-        <w:t xml:space="preserve"> visual </w:t>
-      </w:r>
-      <w:proofErr w:type="spellStart"/>
-      <w:r>
-        <w:rPr>
-          <w:lang w:val="es-ES"/>
-        </w:rPr>
-        <w:t>studio</w:t>
-      </w:r>
-      <w:proofErr w:type="spellEnd"/>
-      <w:r>
-        <w:rPr>
-          <w:lang w:val="es-ES"/>
-        </w:rPr>
-        <w:t xml:space="preserve"> </w:t>
-      </w:r>
-      <w:proofErr w:type="spellStart"/>
-      <w:r>
-        <w:rPr>
-          <w:lang w:val="es-ES"/>
-        </w:rPr>
-        <w:t>code</w:t>
-      </w:r>
-      <w:proofErr w:type="spellEnd"/>
-      <w:r>
-        <w:rPr>
-          <w:lang w:val="es-ES"/>
-        </w:rPr>
-        <w:t xml:space="preserve"> instalación de extensiones y </w:t>
-      </w:r>
-      <w:proofErr w:type="spellStart"/>
-      <w:r>
-        <w:rPr>
-          <w:lang w:val="es-ES"/>
-        </w:rPr>
-        <w:t>plugisns</w:t>
-      </w:r>
-      <w:proofErr w:type="spellEnd"/>
+        <w:t xml:space="preserve"> visual studio code instalación de extensiones y plugisns</w:t>
+      </w:r>
     </w:p>
     <w:p>
       <w:pPr>
@@ -158,14 +78,12 @@
           <w:lang w:val="es-ES"/>
         </w:rPr>
       </w:pPr>
-      <w:proofErr w:type="spellStart"/>
       <w:r>
         <w:rPr>
           <w:lang w:val="es-ES"/>
         </w:rPr>
         <w:t>Vscode-icon</w:t>
       </w:r>
-      <w:proofErr w:type="spellEnd"/>
     </w:p>
     <w:p>
       <w:pPr>
@@ -178,42 +96,12 @@
           <w:lang w:val="es-ES"/>
         </w:rPr>
       </w:pPr>
-      <w:proofErr w:type="spellStart"/>
-      <w:r>
-        <w:rPr>
-          <w:lang w:val="es-ES"/>
-        </w:rPr>
-        <w:t>Reactjs</w:t>
-      </w:r>
-      <w:proofErr w:type="spellEnd"/>
-      <w:r>
-        <w:rPr>
-          <w:lang w:val="es-ES"/>
-        </w:rPr>
-        <w:t xml:space="preserve"> </w:t>
-      </w:r>
-      <w:proofErr w:type="spellStart"/>
-      <w:r>
-        <w:rPr>
-          <w:lang w:val="es-ES"/>
-        </w:rPr>
-        <w:t>code</w:t>
-      </w:r>
-      <w:proofErr w:type="spellEnd"/>
-      <w:r>
-        <w:rPr>
-          <w:lang w:val="es-ES"/>
-        </w:rPr>
-        <w:t xml:space="preserve"> </w:t>
-      </w:r>
-      <w:proofErr w:type="spellStart"/>
-      <w:r>
-        <w:rPr>
-          <w:lang w:val="es-ES"/>
-        </w:rPr>
-        <w:t>snnipets</w:t>
-      </w:r>
-      <w:proofErr w:type="spellEnd"/>
+      <w:r>
+        <w:rPr>
+          <w:lang w:val="es-ES"/>
+        </w:rPr>
+        <w:t>Reactjs code snnipets</w:t>
+      </w:r>
     </w:p>
     <w:p>
       <w:pPr>
@@ -226,74 +114,24 @@
           <w:lang w:val="es-ES"/>
         </w:rPr>
       </w:pPr>
-      <w:proofErr w:type="spellStart"/>
-      <w:r>
-        <w:rPr>
-          <w:lang w:val="es-ES"/>
-        </w:rPr>
-        <w:t>ESlint</w:t>
-      </w:r>
-      <w:proofErr w:type="spellEnd"/>
-      <w:r>
-        <w:rPr>
-          <w:lang w:val="es-ES"/>
-        </w:rPr>
-        <w:t xml:space="preserve"> (encargada de avisar sobre los problemas de código en </w:t>
-      </w:r>
-      <w:proofErr w:type="spellStart"/>
-      <w:r>
-        <w:rPr>
-          <w:lang w:val="es-ES"/>
-        </w:rPr>
-        <w:t>javascript</w:t>
-      </w:r>
-      <w:proofErr w:type="spellEnd"/>
-      <w:r>
-        <w:rPr>
-          <w:lang w:val="es-ES"/>
-        </w:rPr>
-        <w:t>)</w:t>
-      </w:r>
-    </w:p>
-    <w:p>
-      <w:pPr>
-        <w:rPr>
-          <w:lang w:val="es-ES"/>
-        </w:rPr>
-      </w:pPr>
-      <w:r>
-        <w:rPr>
-          <w:lang w:val="es-ES"/>
-        </w:rPr>
-        <w:t xml:space="preserve">Plugin para el </w:t>
-      </w:r>
-      <w:proofErr w:type="spellStart"/>
-      <w:r>
-        <w:rPr>
-          <w:lang w:val="es-ES"/>
-        </w:rPr>
-        <w:t>debug</w:t>
-      </w:r>
-      <w:proofErr w:type="spellEnd"/>
-      <w:r>
-        <w:rPr>
-          <w:lang w:val="es-ES"/>
-        </w:rPr>
-        <w:t xml:space="preserve"> de </w:t>
-      </w:r>
-      <w:proofErr w:type="spellStart"/>
-      <w:r>
-        <w:rPr>
-          <w:lang w:val="es-ES"/>
-        </w:rPr>
-        <w:t>react</w:t>
-      </w:r>
-      <w:proofErr w:type="spellEnd"/>
-      <w:r>
-        <w:rPr>
-          <w:lang w:val="es-ES"/>
-        </w:rPr>
-        <w:t xml:space="preserve"> en Chrome</w:t>
+      <w:r>
+        <w:rPr>
+          <w:lang w:val="es-ES"/>
+        </w:rPr>
+        <w:t>ESlint (encargada de avisar sobre los problemas de código en javascript)</w:t>
+      </w:r>
+    </w:p>
+    <w:p>
+      <w:pPr>
+        <w:rPr>
+          <w:lang w:val="es-ES"/>
+        </w:rPr>
+      </w:pPr>
+      <w:r>
+        <w:rPr>
+          <w:lang w:val="es-ES"/>
+        </w:rPr>
+        <w:t>Plugin para el debug de react en Chrome</w:t>
       </w:r>
     </w:p>
     <w:p>
@@ -307,43 +145,8 @@
           <w:lang w:val="es-ES"/>
         </w:rPr>
         <w:tab/>
-      </w:r>
-      <w:proofErr w:type="spellStart"/>
-      <w:r>
-        <w:rPr>
-          <w:lang w:val="es-ES"/>
-        </w:rPr>
-        <w:t>React</w:t>
-      </w:r>
-      <w:proofErr w:type="spellEnd"/>
-      <w:r>
-        <w:rPr>
-          <w:lang w:val="es-ES"/>
-        </w:rPr>
-        <w:t xml:space="preserve"> </w:t>
-      </w:r>
-      <w:proofErr w:type="spellStart"/>
-      <w:r>
-        <w:rPr>
-          <w:lang w:val="es-ES"/>
-        </w:rPr>
-        <w:t>developer</w:t>
-      </w:r>
-      <w:proofErr w:type="spellEnd"/>
-      <w:r>
-        <w:rPr>
-          <w:lang w:val="es-ES"/>
-        </w:rPr>
-        <w:t xml:space="preserve"> </w:t>
-      </w:r>
-      <w:proofErr w:type="spellStart"/>
-      <w:r>
-        <w:rPr>
-          <w:lang w:val="es-ES"/>
-        </w:rPr>
-        <w:t>tools</w:t>
-      </w:r>
-      <w:proofErr w:type="spellEnd"/>
+        <w:t>React developer tools</w:t>
+      </w:r>
     </w:p>
     <w:p>
       <w:pPr>
@@ -433,53 +236,22 @@
         <w:rPr>
           <w:lang w:val="es-ES"/>
         </w:rPr>
-        <w:t xml:space="preserve"> de babel, </w:t>
-      </w:r>
-      <w:proofErr w:type="spellStart"/>
-      <w:r>
-        <w:rPr>
-          <w:lang w:val="es-ES"/>
-        </w:rPr>
-        <w:t>yarn</w:t>
-      </w:r>
-      <w:proofErr w:type="spellEnd"/>
-      <w:r>
-        <w:rPr>
-          <w:lang w:val="es-ES"/>
-        </w:rPr>
-        <w:t xml:space="preserve"> entre otras </w:t>
-      </w:r>
-    </w:p>
-    <w:p>
-      <w:pPr>
-        <w:rPr>
-          <w:b/>
-          <w:lang w:val="es-ES"/>
-        </w:rPr>
-      </w:pPr>
-      <w:proofErr w:type="spellStart"/>
-      <w:r>
-        <w:rPr>
-          <w:b/>
-          <w:lang w:val="es-ES"/>
-        </w:rPr>
-        <w:t>npx</w:t>
-      </w:r>
-      <w:proofErr w:type="spellEnd"/>
-      <w:r>
-        <w:rPr>
-          <w:b/>
-          <w:lang w:val="es-ES"/>
-        </w:rPr>
-        <w:t xml:space="preserve"> </w:t>
-      </w:r>
-      <w:proofErr w:type="spellStart"/>
-      <w:r>
-        <w:rPr>
-          <w:b/>
-          <w:lang w:val="es-ES"/>
-        </w:rPr>
-        <w:t>cr</w:t>
+        <w:t xml:space="preserve"> de babel, yarn entre otras </w:t>
+      </w:r>
+    </w:p>
+    <w:p>
+      <w:pPr>
+        <w:rPr>
+          <w:b/>
+          <w:lang w:val="es-ES"/>
+        </w:rPr>
+      </w:pPr>
+      <w:r>
+        <w:rPr>
+          <w:b/>
+          <w:lang w:val="es-ES"/>
+        </w:rPr>
+        <w:t>npx cr</w:t>
       </w:r>
       <w:r>
         <w:rPr>
@@ -493,57 +265,8 @@
           <w:b/>
           <w:lang w:val="es-ES"/>
         </w:rPr>
-        <w:t>ate</w:t>
-      </w:r>
-      <w:proofErr w:type="spellEnd"/>
-      <w:r>
-        <w:rPr>
-          <w:b/>
-          <w:lang w:val="es-ES"/>
-        </w:rPr>
-        <w:t>-</w:t>
-      </w:r>
-      <w:proofErr w:type="spellStart"/>
-      <w:r>
-        <w:rPr>
-          <w:b/>
-          <w:lang w:val="es-ES"/>
-        </w:rPr>
-        <w:t>react</w:t>
-      </w:r>
-      <w:proofErr w:type="spellEnd"/>
-      <w:r>
-        <w:rPr>
-          <w:b/>
-          <w:lang w:val="es-ES"/>
-        </w:rPr>
-        <w:t>-</w:t>
-      </w:r>
-      <w:proofErr w:type="gramStart"/>
-      <w:r>
-        <w:rPr>
-          <w:b/>
-          <w:lang w:val="es-ES"/>
-        </w:rPr>
-        <w:t>app</w:t>
-      </w:r>
-      <w:proofErr w:type="gramEnd"/>
-      <w:r>
-        <w:rPr>
-          <w:b/>
-          <w:lang w:val="es-ES"/>
-        </w:rPr>
-        <w:t xml:space="preserve"> </w:t>
-      </w:r>
-      <w:proofErr w:type="spellStart"/>
-      <w:r>
-        <w:rPr>
-          <w:b/>
-          <w:lang w:val="es-ES"/>
-        </w:rPr>
-        <w:t>nombreproyecto</w:t>
-      </w:r>
-      <w:proofErr w:type="spellEnd"/>
+        <w:t>ate-react-app nombreproyecto</w:t>
+      </w:r>
     </w:p>
     <w:p>
       <w:pPr>
@@ -578,31 +301,13 @@
           <w:lang w:val="es-ES"/>
         </w:rPr>
       </w:pPr>
-      <w:proofErr w:type="spellStart"/>
-      <w:r>
-        <w:rPr>
-          <w:b/>
-          <w:lang w:val="es-ES"/>
-        </w:rPr>
-        <w:t>yarn</w:t>
-      </w:r>
-      <w:proofErr w:type="spellEnd"/>
-      <w:r>
-        <w:rPr>
-          <w:b/>
-          <w:lang w:val="es-ES"/>
-        </w:rPr>
-        <w:t xml:space="preserve"> </w:t>
-      </w:r>
-      <w:proofErr w:type="spellStart"/>
-      <w:r>
-        <w:rPr>
-          <w:b/>
-          <w:lang w:val="es-ES"/>
-        </w:rPr>
-        <w:t>start</w:t>
-      </w:r>
-      <w:proofErr w:type="spellEnd"/>
+      <w:r>
+        <w:rPr>
+          <w:b/>
+          <w:lang w:val="es-ES"/>
+        </w:rPr>
+        <w:t>yarn start</w:t>
+      </w:r>
     </w:p>
     <w:p>
       <w:pPr>
@@ -636,49 +341,7 @@
         <w:rPr>
           <w:lang w:val="es-ES"/>
         </w:rPr>
-        <w:t xml:space="preserve"> Es una técnica que nos permite asignar valores a variables desde un objeto más complejo, o desde </w:t>
-      </w:r>
-      <w:proofErr w:type="spellStart"/>
-      <w:r>
-        <w:rPr>
-          <w:lang w:val="es-ES"/>
-        </w:rPr>
-        <w:t>arrays</w:t>
-      </w:r>
-      <w:proofErr w:type="spellEnd"/>
-      <w:r>
-        <w:rPr>
-          <w:lang w:val="es-ES"/>
-        </w:rPr>
-        <w:t xml:space="preserve"> con varios elementos, mediante la técnica “</w:t>
-      </w:r>
-      <w:proofErr w:type="spellStart"/>
-      <w:r>
-        <w:rPr>
-          <w:lang w:val="es-ES"/>
-        </w:rPr>
-        <w:t>object</w:t>
-      </w:r>
-      <w:proofErr w:type="spellEnd"/>
-      <w:r>
-        <w:rPr>
-          <w:lang w:val="es-ES"/>
-        </w:rPr>
-        <w:t xml:space="preserve"> </w:t>
-      </w:r>
-      <w:proofErr w:type="spellStart"/>
-      <w:r>
-        <w:rPr>
-          <w:lang w:val="es-ES"/>
-        </w:rPr>
-        <w:t>pattern</w:t>
-      </w:r>
-      <w:proofErr w:type="spellEnd"/>
-      <w:r>
-        <w:rPr>
-          <w:lang w:val="es-ES"/>
-        </w:rPr>
-        <w:t>”</w:t>
+        <w:t xml:space="preserve"> Es una técnica que nos permite asignar valores a variables desde un objeto más complejo, o desde arrays con varios elementos, mediante la técnica “object pattern”</w:t>
       </w:r>
     </w:p>
     <w:p>
@@ -784,6 +447,7 @@
       <w:r>
         <w:rPr>
           <w:noProof/>
+          <w:lang w:val="es-MX" w:eastAsia="es-MX"/>
         </w:rPr>
         <w:drawing>
           <wp:inline distT="0" distB="0" distL="0" distR="0" wp14:anchorId="172AA19E" wp14:editId="609809B1">
@@ -824,55 +488,7 @@
     </w:p>
     <w:p>
       <w:r>
-        <w:t xml:space="preserve">Esta imagen refleja uno de los conceptos importantes de </w:t>
-      </w:r>
-      <w:proofErr w:type="spellStart"/>
-      <w:r>
-        <w:t>react</w:t>
-      </w:r>
-      <w:proofErr w:type="spellEnd"/>
-      <w:r>
-        <w:t xml:space="preserve"> cuando tenemos un </w:t>
-      </w:r>
-      <w:proofErr w:type="spellStart"/>
-      <w:r>
-        <w:t>component</w:t>
-      </w:r>
-      <w:proofErr w:type="spellEnd"/>
-      <w:r>
-        <w:t xml:space="preserve"> </w:t>
-      </w:r>
-      <w:proofErr w:type="spellStart"/>
-      <w:r>
-        <w:t>class</w:t>
-      </w:r>
-      <w:proofErr w:type="spellEnd"/>
-      <w:r>
-        <w:t xml:space="preserve"> y queremos actualizar el </w:t>
-      </w:r>
-      <w:proofErr w:type="spellStart"/>
-      <w:r>
-        <w:t>state</w:t>
-      </w:r>
-      <w:proofErr w:type="spellEnd"/>
-      <w:r>
-        <w:t xml:space="preserve"> de los parámetros, muy importante tener en cuenta que </w:t>
-      </w:r>
-      <w:proofErr w:type="spellStart"/>
-      <w:r>
-        <w:t>siempres</w:t>
-      </w:r>
-      <w:proofErr w:type="spellEnd"/>
-      <w:r>
-        <w:t xml:space="preserve"> debemos tenemos un constructor y dentro del mismo es indispensable colocar el super, otro importante concepto es el manejo del </w:t>
-      </w:r>
-      <w:proofErr w:type="spellStart"/>
-      <w:r>
-        <w:t>this</w:t>
-      </w:r>
-      <w:proofErr w:type="spellEnd"/>
-      <w:r>
-        <w:t xml:space="preserve"> para todo lo relacionado con el componente que estamos modificando actualmente.</w:t>
+        <w:t>Esta imagen refleja uno de los conceptos importantes de react cuando tenemos un component class y queremos actualizar el state de los parámetros, muy importante tener en cuenta que siempres debemos tenemos un constructor y dentro del mismo es indispensable colocar el super, otro importante concepto es el manejo del this para todo lo relacionado con el componente que estamos modificando actualmente.</w:t>
       </w:r>
     </w:p>
     <w:p/>
@@ -901,21 +517,14 @@
     </w:p>
     <w:p>
       <w:r>
-        <w:t xml:space="preserve">Flujo que puede seguir una </w:t>
-      </w:r>
-      <w:proofErr w:type="spellStart"/>
-      <w:r>
-        <w:t>promise</w:t>
-      </w:r>
-      <w:proofErr w:type="spellEnd"/>
-      <w:r>
-        <w:t xml:space="preserve"> </w:t>
+        <w:t xml:space="preserve">Flujo que puede seguir una promise </w:t>
       </w:r>
     </w:p>
     <w:p>
       <w:r>
         <w:rPr>
           <w:noProof/>
+          <w:lang w:val="es-MX" w:eastAsia="es-MX"/>
         </w:rPr>
         <w:drawing>
           <wp:inline distT="0" distB="0" distL="0" distR="0" wp14:anchorId="2457F598" wp14:editId="03894996">
@@ -957,28 +566,19 @@
     <w:p/>
     <w:p>
       <w:r>
-        <w:t xml:space="preserve">Definir y utilizar </w:t>
-      </w:r>
-      <w:proofErr w:type="spellStart"/>
-      <w:r>
-        <w:t>promises</w:t>
-      </w:r>
-      <w:proofErr w:type="spellEnd"/>
-    </w:p>
-    <w:p>
-      <w:proofErr w:type="spellStart"/>
-      <w:r>
-        <w:t>Promise</w:t>
-      </w:r>
-      <w:proofErr w:type="spellEnd"/>
-      <w:r>
-        <w:t xml:space="preserve"> aceptada</w:t>
+        <w:t>Definir y utilizar promises</w:t>
+      </w:r>
+    </w:p>
+    <w:p>
+      <w:r>
+        <w:t>Promise aceptada</w:t>
       </w:r>
     </w:p>
     <w:p>
       <w:r>
         <w:rPr>
           <w:noProof/>
+          <w:lang w:val="es-MX" w:eastAsia="es-MX"/>
         </w:rPr>
         <w:drawing>
           <wp:inline distT="0" distB="0" distL="0" distR="0" wp14:anchorId="158CE938" wp14:editId="62DA4D90">
@@ -1022,20 +622,16 @@
     <w:p/>
     <w:p/>
     <w:p>
-      <w:proofErr w:type="spellStart"/>
       <w:r>
         <w:lastRenderedPageBreak/>
-        <w:t>Promise</w:t>
-      </w:r>
-      <w:proofErr w:type="spellEnd"/>
-      <w:r>
-        <w:t xml:space="preserve"> rechazada</w:t>
+        <w:t>Promise rechazada</w:t>
       </w:r>
     </w:p>
     <w:p>
       <w:r>
         <w:rPr>
           <w:noProof/>
+          <w:lang w:val="es-MX" w:eastAsia="es-MX"/>
         </w:rPr>
         <w:drawing>
           <wp:inline distT="0" distB="0" distL="0" distR="0" wp14:anchorId="63075554" wp14:editId="070D093D">
@@ -1098,6 +694,7 @@
       <w:r>
         <w:rPr>
           <w:noProof/>
+          <w:lang w:val="es-MX" w:eastAsia="es-MX"/>
         </w:rPr>
         <w:drawing>
           <wp:inline distT="0" distB="0" distL="0" distR="0" wp14:anchorId="66C8DB98" wp14:editId="0AF7382C">
@@ -1138,55 +735,10 @@
     </w:p>
     <w:p>
       <w:r>
-        <w:t xml:space="preserve">Al momento de realizar un </w:t>
-      </w:r>
-      <w:proofErr w:type="spellStart"/>
-      <w:proofErr w:type="gramStart"/>
-      <w:r>
-        <w:t>fecth</w:t>
-      </w:r>
-      <w:proofErr w:type="spellEnd"/>
-      <w:r>
-        <w:t>(</w:t>
-      </w:r>
-      <w:proofErr w:type="gramEnd"/>
-      <w:r>
-        <w:t xml:space="preserve">) (consumos de </w:t>
-      </w:r>
-      <w:proofErr w:type="spellStart"/>
-      <w:r>
-        <w:t>apis</w:t>
-      </w:r>
-      <w:proofErr w:type="spellEnd"/>
-      <w:r>
-        <w:t xml:space="preserve"> o servicios), en el navegador podemos encontrar en la parte de </w:t>
-      </w:r>
-      <w:proofErr w:type="spellStart"/>
-      <w:r>
-        <w:t>network</w:t>
-      </w:r>
-      <w:proofErr w:type="spellEnd"/>
-      <w:r>
-        <w:t xml:space="preserve"> y filtrado por XHR los datos que nos retorna la api anteriormente consumida y poder así tener claridad y tener un mejor manejo de los datos</w:t>
-      </w:r>
-      <w:r>
-        <w:t xml:space="preserve">, igualmente podemos hacer uso de las pestañas </w:t>
-      </w:r>
-      <w:proofErr w:type="spellStart"/>
-      <w:r>
-        <w:t>header</w:t>
-      </w:r>
-      <w:proofErr w:type="spellEnd"/>
-      <w:r>
-        <w:t xml:space="preserve">, </w:t>
-      </w:r>
-      <w:proofErr w:type="spellStart"/>
-      <w:r>
-        <w:t>preview</w:t>
-      </w:r>
-      <w:proofErr w:type="spellEnd"/>
-      <w:r>
-        <w:t xml:space="preserve"> and timing</w:t>
+        <w:t>Al momento de realizar un fecth() (consumos de apis o servicios), en el navegador podemos encontrar en la parte de network y filtrado por XHR los datos que nos retorna la api anteriormente consumida y poder así tener claridad y tener un mejor manejo de los datos</w:t>
+      </w:r>
+      <w:r>
+        <w:t>, igualmente podemos hacer uso de las pestañas header, preview and timing</w:t>
       </w:r>
       <w:r>
         <w:t>.</w:t>
@@ -1216,6 +768,7 @@
       <w:r>
         <w:rPr>
           <w:noProof/>
+          <w:lang w:val="es-MX" w:eastAsia="es-MX"/>
         </w:rPr>
         <w:drawing>
           <wp:inline distT="0" distB="0" distL="0" distR="0" wp14:anchorId="603BFB0D" wp14:editId="654C5501">
@@ -1263,6 +816,7 @@
       <w:r>
         <w:rPr>
           <w:noProof/>
+          <w:lang w:val="es-MX" w:eastAsia="es-MX"/>
         </w:rPr>
         <w:drawing>
           <wp:inline distT="0" distB="0" distL="0" distR="0" wp14:anchorId="76F641E1" wp14:editId="0C138E21">
@@ -1356,8 +910,6 @@
         </w:rPr>
         <w:t>El método </w:t>
       </w:r>
-      <w:proofErr w:type="spellStart"/>
-      <w:proofErr w:type="gramStart"/>
       <w:r>
         <w:rPr>
           <w:rStyle w:val="Textoennegrita"/>
@@ -1366,29 +918,7 @@
           <w:spacing w:val="-1"/>
           <w:bdr w:val="none" w:sz="0" w:space="0" w:color="auto" w:frame="1"/>
         </w:rPr>
-        <w:t>map</w:t>
-      </w:r>
-      <w:proofErr w:type="spellEnd"/>
-      <w:r>
-        <w:rPr>
-          <w:rStyle w:val="Textoennegrita"/>
-          <w:rFonts w:ascii="Consolas" w:hAnsi="Consolas" w:cs="Courier New"/>
-          <w:color w:val="333333"/>
-          <w:spacing w:val="-1"/>
-          <w:bdr w:val="none" w:sz="0" w:space="0" w:color="auto" w:frame="1"/>
-        </w:rPr>
-        <w:t>(</w:t>
-      </w:r>
-      <w:proofErr w:type="gramEnd"/>
-      <w:r>
-        <w:rPr>
-          <w:rStyle w:val="Textoennegrita"/>
-          <w:rFonts w:ascii="Consolas" w:hAnsi="Consolas" w:cs="Courier New"/>
-          <w:color w:val="333333"/>
-          <w:spacing w:val="-1"/>
-          <w:bdr w:val="none" w:sz="0" w:space="0" w:color="auto" w:frame="1"/>
-        </w:rPr>
-        <w:t>)</w:t>
+        <w:t>map()</w:t>
       </w:r>
       <w:r>
         <w:rPr>
@@ -1409,6 +939,7 @@
       <w:r>
         <w:rPr>
           <w:noProof/>
+          <w:lang w:val="es-MX" w:eastAsia="es-MX"/>
         </w:rPr>
         <w:drawing>
           <wp:inline distT="0" distB="0" distL="0" distR="0" wp14:anchorId="6E09EC0C" wp14:editId="2CD968C1">
@@ -1456,6 +987,7 @@
       <w:r>
         <w:rPr>
           <w:noProof/>
+          <w:lang w:val="es-MX" w:eastAsia="es-MX"/>
         </w:rPr>
         <w:drawing>
           <wp:inline distT="0" distB="0" distL="0" distR="0" wp14:anchorId="65385502" wp14:editId="3C63319E">
@@ -1518,35 +1050,147 @@
         <w:t xml:space="preserve">Es importante tener en cuenta que la inicialización de los estados </w:t>
       </w:r>
       <w:r>
-        <w:t xml:space="preserve"> (</w:t>
-      </w:r>
-      <w:proofErr w:type="spellStart"/>
-      <w:r>
-        <w:t>this.state</w:t>
-      </w:r>
-      <w:proofErr w:type="spellEnd"/>
-      <w:r>
-        <w:t xml:space="preserve"> = { data: valor}) </w:t>
+        <w:t xml:space="preserve"> (this.state = { data: valor}) </w:t>
       </w:r>
       <w:r>
         <w:t xml:space="preserve">solo se puede realizar en el constructor del componentes, a partir de allí si se desea actualizar algún estado solo se puede utilizar la función </w:t>
       </w:r>
-      <w:proofErr w:type="spellStart"/>
       <w:r>
         <w:t>this.</w:t>
       </w:r>
       <w:r>
         <w:t>setState</w:t>
       </w:r>
-      <w:proofErr w:type="spellEnd"/>
-      <w:r>
-        <w:t>({ data:nuevoValor</w:t>
+      <w:r>
+        <w:t>({ data:nuevoValor }).</w:t>
+      </w:r>
+    </w:p>
+    <w:p/>
+    <w:p>
+      <w:pPr>
+        <w:rPr>
+          <w:b/>
+        </w:rPr>
+      </w:pPr>
+      <w:r>
+        <w:rPr>
+          <w:b/>
+        </w:rPr>
+        <w:lastRenderedPageBreak/>
+        <w:t>THURTY VALUES</w:t>
+      </w:r>
+    </w:p>
+    <w:p>
+      <w:r>
+        <w:t>Esto hace parte de los valores que javascript toma como valores verdaderos.</w:t>
+      </w:r>
+    </w:p>
+    <w:p>
+      <w:r>
+        <w:rPr>
+          <w:noProof/>
+          <w:lang w:val="es-MX" w:eastAsia="es-MX"/>
+        </w:rPr>
+        <w:drawing>
+          <wp:inline distT="0" distB="0" distL="0" distR="0" wp14:anchorId="4D9EBAFE" wp14:editId="2B421443">
+            <wp:extent cx="5612130" cy="2092960"/>
+            <wp:effectExtent l="0" t="0" r="7620" b="2540"/>
+            <wp:docPr id="10" name="Imagen 10"/>
+            <wp:cNvGraphicFramePr>
+              <a:graphicFrameLocks xmlns:a="http://schemas.openxmlformats.org/drawingml/2006/main" noChangeAspect="1"/>
+            </wp:cNvGraphicFramePr>
+            <a:graphic xmlns:a="http://schemas.openxmlformats.org/drawingml/2006/main">
+              <a:graphicData uri="http://schemas.openxmlformats.org/drawingml/2006/picture">
+                <pic:pic xmlns:pic="http://schemas.openxmlformats.org/drawingml/2006/picture">
+                  <pic:nvPicPr>
+                    <pic:cNvPr id="1" name=""/>
+                    <pic:cNvPicPr/>
+                  </pic:nvPicPr>
+                  <pic:blipFill>
+                    <a:blip r:embed="rId17"/>
+                    <a:stretch>
+                      <a:fillRect/>
+                    </a:stretch>
+                  </pic:blipFill>
+                  <pic:spPr>
+                    <a:xfrm>
+                      <a:off x="0" y="0"/>
+                      <a:ext cx="5612130" cy="2092960"/>
+                    </a:xfrm>
+                    <a:prstGeom prst="rect">
+                      <a:avLst/>
+                    </a:prstGeom>
+                  </pic:spPr>
+                </pic:pic>
+              </a:graphicData>
+            </a:graphic>
+          </wp:inline>
+        </w:drawing>
+      </w:r>
+    </w:p>
+    <w:p/>
+    <w:p>
+      <w:pPr>
+        <w:rPr>
+          <w:b/>
+        </w:rPr>
+      </w:pPr>
+      <w:r>
+        <w:rPr>
+          <w:b/>
+        </w:rPr>
+        <w:t>FALSY VALUES</w:t>
+      </w:r>
+    </w:p>
+    <w:p>
+      <w:r>
+        <w:t>Hace referencia a los valores que javascript toma como falsos</w:t>
+      </w:r>
+    </w:p>
+    <w:p>
+      <w:r>
+        <w:rPr>
+          <w:noProof/>
+          <w:lang w:val="es-MX" w:eastAsia="es-MX"/>
+        </w:rPr>
+        <w:drawing>
+          <wp:inline distT="0" distB="0" distL="0" distR="0" wp14:anchorId="76CCEEC3" wp14:editId="3BEAA3E0">
+            <wp:extent cx="5612130" cy="2120900"/>
+            <wp:effectExtent l="0" t="0" r="7620" b="0"/>
+            <wp:docPr id="11" name="Imagen 11"/>
+            <wp:cNvGraphicFramePr>
+              <a:graphicFrameLocks xmlns:a="http://schemas.openxmlformats.org/drawingml/2006/main" noChangeAspect="1"/>
+            </wp:cNvGraphicFramePr>
+            <a:graphic xmlns:a="http://schemas.openxmlformats.org/drawingml/2006/main">
+              <a:graphicData uri="http://schemas.openxmlformats.org/drawingml/2006/picture">
+                <pic:pic xmlns:pic="http://schemas.openxmlformats.org/drawingml/2006/picture">
+                  <pic:nvPicPr>
+                    <pic:cNvPr id="1" name=""/>
+                    <pic:cNvPicPr/>
+                  </pic:nvPicPr>
+                  <pic:blipFill>
+                    <a:blip r:embed="rId18"/>
+                    <a:stretch>
+                      <a:fillRect/>
+                    </a:stretch>
+                  </pic:blipFill>
+                  <pic:spPr>
+                    <a:xfrm>
+                      <a:off x="0" y="0"/>
+                      <a:ext cx="5612130" cy="2120900"/>
+                    </a:xfrm>
+                    <a:prstGeom prst="rect">
+                      <a:avLst/>
+                    </a:prstGeom>
+                  </pic:spPr>
+                </pic:pic>
+              </a:graphicData>
+            </a:graphic>
+          </wp:inline>
+        </w:drawing>
       </w:r>
       <w:bookmarkStart w:id="0" w:name="_GoBack"/>
       <w:bookmarkEnd w:id="0"/>
-      <w:r>
-        <w:t xml:space="preserve"> }).</w:t>
-      </w:r>
     </w:p>
     <w:sectPr>
       <w:pgSz w:w="12240" w:h="15840"/>
@@ -1559,7 +1203,7 @@
 </file>
 
 <file path=word/endnotes.xml><?xml version="1.0" encoding="utf-8"?>
-<w:endnotes xmlns:wpc="http://schemas.microsoft.com/office/word/2010/wordprocessingCanvas" xmlns:cx="http://schemas.microsoft.com/office/drawing/2014/chartex" xmlns:cx1="http://schemas.microsoft.com/office/drawing/2015/9/8/chartex" xmlns:cx2="http://schemas.microsoft.com/office/drawing/2015/10/21/chartex" xmlns:cx3="http://schemas.microsoft.com/office/drawing/2016/5/9/chartex" xmlns:cx4="http://schemas.microsoft.com/office/drawing/2016/5/10/chartex" xmlns:cx5="http://schemas.microsoft.com/office/drawing/2016/5/11/chartex" xmlns:cx6="http://schemas.microsoft.com/office/drawing/2016/5/12/chartex" xmlns:cx7="http://schemas.microsoft.com/office/drawing/2016/5/13/chartex" xmlns:cx8="http://schemas.microsoft.com/office/drawing/2016/5/14/chartex" xmlns:mc="http://schemas.openxmlformats.org/markup-compatibility/2006" xmlns:aink="http://schemas.microsoft.com/office/drawing/2016/ink" xmlns:am3d="http://schemas.microsoft.com/office/drawing/2017/model3d" xmlns:o="urn:schemas-microsoft-com:office:office" xmlns:r="http://schemas.openxmlformats.org/officeDocument/2006/relationships" xmlns:m="http://schemas.openxmlformats.org/officeDocument/2006/math" xmlns:v="urn:schemas-microsoft-com:vml" xmlns:wp14="http://schemas.microsoft.com/office/word/2010/wordprocessingDrawing" xmlns:wp="http://schemas.openxmlformats.org/drawingml/2006/wordprocessingDrawing" xmlns:w10="urn:schemas-microsoft-com:office:word" xmlns:w="http://schemas.openxmlformats.org/wordprocessingml/2006/main" xmlns:w14="http://schemas.microsoft.com/office/word/2010/wordml" xmlns:w15="http://schemas.microsoft.com/office/word/2012/wordml" xmlns:w16cid="http://schemas.microsoft.com/office/word/2016/wordml/cid" xmlns:w16se="http://schemas.microsoft.com/office/word/2015/wordml/symex" xmlns:wpg="http://schemas.microsoft.com/office/word/2010/wordprocessingGroup" xmlns:wpi="http://schemas.microsoft.com/office/word/2010/wordprocessingInk" xmlns:wne="http://schemas.microsoft.com/office/word/2006/wordml" xmlns:wps="http://schemas.microsoft.com/office/word/2010/wordprocessingShape" mc:Ignorable="w14 w15 w16se w16cid wp14">
+<w:endnotes xmlns:wpc="http://schemas.microsoft.com/office/word/2010/wordprocessingCanvas" xmlns:cx="http://schemas.microsoft.com/office/drawing/2014/chartex" xmlns:mc="http://schemas.openxmlformats.org/markup-compatibility/2006" xmlns:o="urn:schemas-microsoft-com:office:office" xmlns:r="http://schemas.openxmlformats.org/officeDocument/2006/relationships" xmlns:m="http://schemas.openxmlformats.org/officeDocument/2006/math" xmlns:v="urn:schemas-microsoft-com:vml" xmlns:wp14="http://schemas.microsoft.com/office/word/2010/wordprocessingDrawing" xmlns:wp="http://schemas.openxmlformats.org/drawingml/2006/wordprocessingDrawing" xmlns:w10="urn:schemas-microsoft-com:office:word" xmlns:w="http://schemas.openxmlformats.org/wordprocessingml/2006/main" xmlns:w14="http://schemas.microsoft.com/office/word/2010/wordml" xmlns:w15="http://schemas.microsoft.com/office/word/2012/wordml" xmlns:w16se="http://schemas.microsoft.com/office/word/2015/wordml/symex" xmlns:wpg="http://schemas.microsoft.com/office/word/2010/wordprocessingGroup" xmlns:wpi="http://schemas.microsoft.com/office/word/2010/wordprocessingInk" xmlns:wne="http://schemas.microsoft.com/office/word/2006/wordml" xmlns:wps="http://schemas.microsoft.com/office/word/2010/wordprocessingShape" mc:Ignorable="w14 w15 w16se wp14">
   <w:endnote w:type="separator" w:id="-1">
     <w:p>
       <w:pPr>
@@ -1584,7 +1228,7 @@
 </file>
 
 <file path=word/footnotes.xml><?xml version="1.0" encoding="utf-8"?>
-<w:footnotes xmlns:wpc="http://schemas.microsoft.com/office/word/2010/wordprocessingCanvas" xmlns:cx="http://schemas.microsoft.com/office/drawing/2014/chartex" xmlns:cx1="http://schemas.microsoft.com/office/drawing/2015/9/8/chartex" xmlns:cx2="http://schemas.microsoft.com/office/drawing/2015/10/21/chartex" xmlns:cx3="http://schemas.microsoft.com/office/drawing/2016/5/9/chartex" xmlns:cx4="http://schemas.microsoft.com/office/drawing/2016/5/10/chartex" xmlns:cx5="http://schemas.microsoft.com/office/drawing/2016/5/11/chartex" xmlns:cx6="http://schemas.microsoft.com/office/drawing/2016/5/12/chartex" xmlns:cx7="http://schemas.microsoft.com/office/drawing/2016/5/13/chartex" xmlns:cx8="http://schemas.microsoft.com/office/drawing/2016/5/14/chartex" xmlns:mc="http://schemas.openxmlformats.org/markup-compatibility/2006" xmlns:aink="http://schemas.microsoft.com/office/drawing/2016/ink" xmlns:am3d="http://schemas.microsoft.com/office/drawing/2017/model3d" xmlns:o="urn:schemas-microsoft-com:office:office" xmlns:r="http://schemas.openxmlformats.org/officeDocument/2006/relationships" xmlns:m="http://schemas.openxmlformats.org/officeDocument/2006/math" xmlns:v="urn:schemas-microsoft-com:vml" xmlns:wp14="http://schemas.microsoft.com/office/word/2010/wordprocessingDrawing" xmlns:wp="http://schemas.openxmlformats.org/drawingml/2006/wordprocessingDrawing" xmlns:w10="urn:schemas-microsoft-com:office:word" xmlns:w="http://schemas.openxmlformats.org/wordprocessingml/2006/main" xmlns:w14="http://schemas.microsoft.com/office/word/2010/wordml" xmlns:w15="http://schemas.microsoft.com/office/word/2012/wordml" xmlns:w16cid="http://schemas.microsoft.com/office/word/2016/wordml/cid" xmlns:w16se="http://schemas.microsoft.com/office/word/2015/wordml/symex" xmlns:wpg="http://schemas.microsoft.com/office/word/2010/wordprocessingGroup" xmlns:wpi="http://schemas.microsoft.com/office/word/2010/wordprocessingInk" xmlns:wne="http://schemas.microsoft.com/office/word/2006/wordml" xmlns:wps="http://schemas.microsoft.com/office/word/2010/wordprocessingShape" mc:Ignorable="w14 w15 w16se w16cid wp14">
+<w:footnotes xmlns:wpc="http://schemas.microsoft.com/office/word/2010/wordprocessingCanvas" xmlns:cx="http://schemas.microsoft.com/office/drawing/2014/chartex" xmlns:mc="http://schemas.openxmlformats.org/markup-compatibility/2006" xmlns:o="urn:schemas-microsoft-com:office:office" xmlns:r="http://schemas.openxmlformats.org/officeDocument/2006/relationships" xmlns:m="http://schemas.openxmlformats.org/officeDocument/2006/math" xmlns:v="urn:schemas-microsoft-com:vml" xmlns:wp14="http://schemas.microsoft.com/office/word/2010/wordprocessingDrawing" xmlns:wp="http://schemas.openxmlformats.org/drawingml/2006/wordprocessingDrawing" xmlns:w10="urn:schemas-microsoft-com:office:word" xmlns:w="http://schemas.openxmlformats.org/wordprocessingml/2006/main" xmlns:w14="http://schemas.microsoft.com/office/word/2010/wordml" xmlns:w15="http://schemas.microsoft.com/office/word/2012/wordml" xmlns:w16se="http://schemas.microsoft.com/office/word/2015/wordml/symex" xmlns:wpg="http://schemas.microsoft.com/office/word/2010/wordprocessingGroup" xmlns:wpi="http://schemas.microsoft.com/office/word/2010/wordprocessingInk" xmlns:wne="http://schemas.microsoft.com/office/word/2006/wordml" xmlns:wps="http://schemas.microsoft.com/office/word/2010/wordprocessingShape" mc:Ignorable="w14 w15 w16se wp14">
   <w:footnote w:type="separator" w:id="-1">
     <w:p>
       <w:pPr>
@@ -1609,7 +1253,7 @@
 </file>
 
 <file path=word/numbering.xml><?xml version="1.0" encoding="utf-8"?>
-<w:numbering xmlns:wpc="http://schemas.microsoft.com/office/word/2010/wordprocessingCanvas" xmlns:cx="http://schemas.microsoft.com/office/drawing/2014/chartex" xmlns:cx1="http://schemas.microsoft.com/office/drawing/2015/9/8/chartex" xmlns:cx2="http://schemas.microsoft.com/office/drawing/2015/10/21/chartex" xmlns:cx3="http://schemas.microsoft.com/office/drawing/2016/5/9/chartex" xmlns:cx4="http://schemas.microsoft.com/office/drawing/2016/5/10/chartex" xmlns:cx5="http://schemas.microsoft.com/office/drawing/2016/5/11/chartex" xmlns:cx6="http://schemas.microsoft.com/office/drawing/2016/5/12/chartex" xmlns:cx7="http://schemas.microsoft.com/office/drawing/2016/5/13/chartex" xmlns:cx8="http://schemas.microsoft.com/office/drawing/2016/5/14/chartex" xmlns:mc="http://schemas.openxmlformats.org/markup-compatibility/2006" xmlns:aink="http://schemas.microsoft.com/office/drawing/2016/ink" xmlns:am3d="http://schemas.microsoft.com/office/drawing/2017/model3d" xmlns:o="urn:schemas-microsoft-com:office:office" xmlns:r="http://schemas.openxmlformats.org/officeDocument/2006/relationships" xmlns:m="http://schemas.openxmlformats.org/officeDocument/2006/math" xmlns:v="urn:schemas-microsoft-com:vml" xmlns:wp14="http://schemas.microsoft.com/office/word/2010/wordprocessingDrawing" xmlns:wp="http://schemas.openxmlformats.org/drawingml/2006/wordprocessingDrawing" xmlns:w10="urn:schemas-microsoft-com:office:word" xmlns:w="http://schemas.openxmlformats.org/wordprocessingml/2006/main" xmlns:w14="http://schemas.microsoft.com/office/word/2010/wordml" xmlns:w15="http://schemas.microsoft.com/office/word/2012/wordml" xmlns:w16cid="http://schemas.microsoft.com/office/word/2016/wordml/cid" xmlns:w16se="http://schemas.microsoft.com/office/word/2015/wordml/symex" xmlns:wpg="http://schemas.microsoft.com/office/word/2010/wordprocessingGroup" xmlns:wpi="http://schemas.microsoft.com/office/word/2010/wordprocessingInk" xmlns:wne="http://schemas.microsoft.com/office/word/2006/wordml" xmlns:wps="http://schemas.microsoft.com/office/word/2010/wordprocessingShape" mc:Ignorable="w14 w15 w16se w16cid wp14">
+<w:numbering xmlns:wpc="http://schemas.microsoft.com/office/word/2010/wordprocessingCanvas" xmlns:cx="http://schemas.microsoft.com/office/drawing/2014/chartex" xmlns:mc="http://schemas.openxmlformats.org/markup-compatibility/2006" xmlns:o="urn:schemas-microsoft-com:office:office" xmlns:r="http://schemas.openxmlformats.org/officeDocument/2006/relationships" xmlns:m="http://schemas.openxmlformats.org/officeDocument/2006/math" xmlns:v="urn:schemas-microsoft-com:vml" xmlns:wp14="http://schemas.microsoft.com/office/word/2010/wordprocessingDrawing" xmlns:wp="http://schemas.openxmlformats.org/drawingml/2006/wordprocessingDrawing" xmlns:w10="urn:schemas-microsoft-com:office:word" xmlns:w="http://schemas.openxmlformats.org/wordprocessingml/2006/main" xmlns:w14="http://schemas.microsoft.com/office/word/2010/wordml" xmlns:w15="http://schemas.microsoft.com/office/word/2012/wordml" xmlns:w16se="http://schemas.microsoft.com/office/word/2015/wordml/symex" xmlns:wpg="http://schemas.microsoft.com/office/word/2010/wordprocessingGroup" xmlns:wpi="http://schemas.microsoft.com/office/word/2010/wordprocessingInk" xmlns:wne="http://schemas.microsoft.com/office/word/2006/wordml" xmlns:wps="http://schemas.microsoft.com/office/word/2010/wordprocessingShape" mc:Ignorable="w14 w15 w16se wp14">
   <w:abstractNum w:abstractNumId="0" w15:restartNumberingAfterBreak="0">
     <w:nsid w:val="4BCE5624"/>
     <w:multiLevelType w:val="hybridMultilevel"/>
@@ -1729,7 +1373,7 @@
 </file>
 
 <file path=word/styles.xml><?xml version="1.0" encoding="utf-8"?>
-<w:styles xmlns:mc="http://schemas.openxmlformats.org/markup-compatibility/2006" xmlns:r="http://schemas.openxmlformats.org/officeDocument/2006/relationships" xmlns:w="http://schemas.openxmlformats.org/wordprocessingml/2006/main" xmlns:w14="http://schemas.microsoft.com/office/word/2010/wordml" xmlns:w15="http://schemas.microsoft.com/office/word/2012/wordml" xmlns:w16cid="http://schemas.microsoft.com/office/word/2016/wordml/cid" xmlns:w16se="http://schemas.microsoft.com/office/word/2015/wordml/symex" mc:Ignorable="w14 w15 w16se w16cid">
+<w:styles xmlns:mc="http://schemas.openxmlformats.org/markup-compatibility/2006" xmlns:r="http://schemas.openxmlformats.org/officeDocument/2006/relationships" xmlns:w="http://schemas.openxmlformats.org/wordprocessingml/2006/main" xmlns:w14="http://schemas.microsoft.com/office/word/2010/wordml" xmlns:w15="http://schemas.microsoft.com/office/word/2012/wordml" xmlns:w16se="http://schemas.microsoft.com/office/word/2015/wordml/symex" mc:Ignorable="w14 w15 w16se">
   <w:docDefaults>
     <w:rPrDefault>
       <w:rPr>
@@ -1745,7 +1389,7 @@
       </w:pPr>
     </w:pPrDefault>
   </w:docDefaults>
-  <w:latentStyles w:defLockedState="0" w:defUIPriority="99" w:defSemiHidden="0" w:defUnhideWhenUsed="0" w:defQFormat="0" w:count="375">
+  <w:latentStyles w:defLockedState="0" w:defUIPriority="99" w:defSemiHidden="0" w:defUnhideWhenUsed="0" w:defQFormat="0" w:count="371">
     <w:lsdException w:name="Normal" w:uiPriority="0" w:qFormat="1"/>
     <w:lsdException w:name="heading 1" w:uiPriority="9" w:qFormat="1"/>
     <w:lsdException w:name="heading 2" w:semiHidden="1" w:uiPriority="9" w:unhideWhenUsed="1" w:qFormat="1"/>
@@ -2117,10 +1761,6 @@
     <w:lsdException w:name="List Table 5 Dark Accent 6" w:uiPriority="50"/>
     <w:lsdException w:name="List Table 6 Colorful Accent 6" w:uiPriority="51"/>
     <w:lsdException w:name="List Table 7 Colorful Accent 6" w:uiPriority="52"/>
-    <w:lsdException w:name="Mention" w:semiHidden="1" w:unhideWhenUsed="1"/>
-    <w:lsdException w:name="Smart Hyperlink" w:semiHidden="1" w:unhideWhenUsed="1"/>
-    <w:lsdException w:name="Hashtag" w:semiHidden="1" w:unhideWhenUsed="1"/>
-    <w:lsdException w:name="Unresolved Mention" w:semiHidden="1" w:unhideWhenUsed="1"/>
   </w:latentStyles>
   <w:style w:type="paragraph" w:default="1" w:styleId="Normal">
     <w:name w:val="Normal"/>
@@ -2249,7 +1889,7 @@
       <w:u w:val="single"/>
     </w:rPr>
   </w:style>
-  <w:style w:type="character" w:styleId="Mencinsinresolver">
+  <w:style w:type="character" w:customStyle="1" w:styleId="UnresolvedMention">
     <w:name w:val="Unresolved Mention"/>
     <w:basedOn w:val="Fuentedeprrafopredeter"/>
     <w:uiPriority w:val="99"/>

</xml_diff>